<commit_message>
benerin ba evaluasi sampul 1 & 2
</commit_message>
<xml_diff>
--- a/templates/11b Berita Acara Evaluasi Penawaran Sampul 2.docx
+++ b/templates/11b Berita Acara Evaluasi Penawaran Sampul 2.docx
@@ -1,6 +1,6 @@
 
 <file path=word/document.xml><?xml version="1.0" encoding="utf-8"?>
-<w:document xmlns:wpc="http://schemas.microsoft.com/office/word/2010/wordprocessingCanvas" xmlns:mo="http://schemas.microsoft.com/office/mac/office/2008/main" xmlns:mc="http://schemas.openxmlformats.org/markup-compatibility/2006" xmlns:mv="urn:schemas-microsoft-com:mac:vml" xmlns:o="urn:schemas-microsoft-com:office:office" xmlns:r="http://schemas.openxmlformats.org/officeDocument/2006/relationships" xmlns:m="http://schemas.openxmlformats.org/officeDocument/2006/math" xmlns:v="urn:schemas-microsoft-com:vml" xmlns:wp14="http://schemas.microsoft.com/office/word/2010/wordprocessingDrawing" xmlns:wp="http://schemas.openxmlformats.org/drawingml/2006/wordprocessingDrawing" xmlns:w10="urn:schemas-microsoft-com:office:word" xmlns:w="http://schemas.openxmlformats.org/wordprocessingml/2006/main" xmlns:w14="http://schemas.microsoft.com/office/word/2010/wordml" xmlns:wpg="http://schemas.microsoft.com/office/word/2010/wordprocessingGroup" xmlns:wpi="http://schemas.microsoft.com/office/word/2010/wordprocessingInk" xmlns:wne="http://schemas.microsoft.com/office/word/2006/wordml" xmlns:wps="http://schemas.microsoft.com/office/word/2010/wordprocessingShape" mc:Ignorable="w14 wp14">
+<w:document xmlns:ve="http://schemas.openxmlformats.org/markup-compatibility/2006" xmlns:o="urn:schemas-microsoft-com:office:office" xmlns:r="http://schemas.openxmlformats.org/officeDocument/2006/relationships" xmlns:m="http://schemas.openxmlformats.org/officeDocument/2006/math" xmlns:v="urn:schemas-microsoft-com:vml" xmlns:wp="http://schemas.openxmlformats.org/drawingml/2006/wordprocessingDrawing" xmlns:w10="urn:schemas-microsoft-com:office:word" xmlns:w="http://schemas.openxmlformats.org/wordprocessingml/2006/main" xmlns:wne="http://schemas.microsoft.com/office/word/2006/wordml">
   <w:body>
     <w:p>
       <w:pPr>
@@ -37,129 +37,13 @@
           <w:b/>
           <w:noProof/>
         </w:rPr>
-        <mc:AlternateContent>
-          <mc:Choice Requires="wps">
-            <w:drawing>
-              <wp:anchor distT="0" distB="0" distL="114300" distR="114300" simplePos="0" relativeHeight="251658240" behindDoc="0" locked="0" layoutInCell="1" allowOverlap="1" wp14:anchorId="1596C96F" wp14:editId="54BA6105">
-                <wp:simplePos x="0" y="0"/>
-                <wp:positionH relativeFrom="column">
-                  <wp:posOffset>1142365</wp:posOffset>
-                </wp:positionH>
-                <wp:positionV relativeFrom="paragraph">
-                  <wp:posOffset>205740</wp:posOffset>
-                </wp:positionV>
-                <wp:extent cx="3657600" cy="0"/>
-                <wp:effectExtent l="8890" t="5715" r="10160" b="13335"/>
-                <wp:wrapNone/>
-                <wp:docPr id="1" name="Line 47"/>
-                <wp:cNvGraphicFramePr>
-                  <a:graphicFrameLocks xmlns:a="http://schemas.openxmlformats.org/drawingml/2006/main"/>
-                </wp:cNvGraphicFramePr>
-                <a:graphic xmlns:a="http://schemas.openxmlformats.org/drawingml/2006/main">
-                  <a:graphicData uri="http://schemas.microsoft.com/office/word/2010/wordprocessingShape">
-                    <wps:wsp>
-                      <wps:cNvSpPr>
-                        <a:spLocks/>
-                      </wps:cNvSpPr>
-                      <wps:spPr bwMode="auto">
-                        <a:xfrm>
-                          <a:off x="0" y="0"/>
-                          <a:ext cx="3657600" cy="0"/>
-                        </a:xfrm>
-                        <a:custGeom>
-                          <a:avLst/>
-                          <a:gdLst>
-                            <a:gd name="T0" fmla="*/ 1828800 w 3657600"/>
-                            <a:gd name="T1" fmla="*/ 3657600 w 3657600"/>
-                            <a:gd name="T2" fmla="*/ 1828800 w 3657600"/>
-                            <a:gd name="T3" fmla="*/ 0 w 3657600"/>
-                            <a:gd name="T4" fmla="*/ 0 w 3657600"/>
-                            <a:gd name="T5" fmla="*/ 3657600 w 3657600"/>
-                            <a:gd name="T6" fmla="*/ 17694720 60000 65536"/>
-                            <a:gd name="T7" fmla="*/ 0 60000 65536"/>
-                            <a:gd name="T8" fmla="*/ 5898240 60000 65536"/>
-                            <a:gd name="T9" fmla="*/ 11796480 60000 65536"/>
-                            <a:gd name="T10" fmla="*/ 5898240 60000 65536"/>
-                            <a:gd name="T11" fmla="*/ 17694720 60000 65536"/>
-                            <a:gd name="T12" fmla="*/ 0 w 3657600"/>
-                            <a:gd name="T13" fmla="*/ 3657600 w 3657600"/>
-                          </a:gdLst>
-                          <a:ahLst/>
-                          <a:cxnLst>
-                            <a:cxn ang="T6">
-                              <a:pos x="T0" y="0"/>
-                            </a:cxn>
-                            <a:cxn ang="T7">
-                              <a:pos x="T1" y="0"/>
-                            </a:cxn>
-                            <a:cxn ang="T8">
-                              <a:pos x="T2" y="0"/>
-                            </a:cxn>
-                            <a:cxn ang="T9">
-                              <a:pos x="T3" y="0"/>
-                            </a:cxn>
-                            <a:cxn ang="T10">
-                              <a:pos x="T4" y="0"/>
-                            </a:cxn>
-                            <a:cxn ang="T11">
-                              <a:pos x="T5" y="0"/>
-                            </a:cxn>
-                          </a:cxnLst>
-                          <a:rect l="T12" t="0" r="T13" b="0"/>
-                          <a:pathLst>
-                            <a:path w="3657600">
-                              <a:moveTo>
-                                <a:pt x="0" y="0"/>
-                              </a:moveTo>
-                              <a:lnTo>
-                                <a:pt x="3657600" y="1"/>
-                              </a:lnTo>
-                            </a:path>
-                          </a:pathLst>
-                        </a:custGeom>
-                        <a:noFill/>
-                        <a:ln w="9528">
-                          <a:solidFill>
-                            <a:srgbClr val="000000"/>
-                          </a:solidFill>
-                          <a:prstDash val="solid"/>
-                          <a:round/>
-                          <a:headEnd/>
-                          <a:tailEnd/>
-                        </a:ln>
-                        <a:extLst>
-                          <a:ext uri="{909E8E84-426E-40dd-AFC4-6F175D3DCCD1}">
-                            <a14:hiddenFill xmlns:a14="http://schemas.microsoft.com/office/drawing/2010/main">
-                              <a:solidFill>
-                                <a:srgbClr val="FFFFFF"/>
-                              </a:solidFill>
-                            </a14:hiddenFill>
-                          </a:ext>
-                        </a:extLst>
-                      </wps:spPr>
-                      <wps:bodyPr rot="0" vert="horz" wrap="square" lIns="0" tIns="0" rIns="0" bIns="0" anchor="t" anchorCtr="0">
-                        <a:noAutofit/>
-                      </wps:bodyPr>
-                    </wps:wsp>
-                  </a:graphicData>
-                </a:graphic>
-                <wp14:sizeRelH relativeFrom="page">
-                  <wp14:pctWidth>0</wp14:pctWidth>
-                </wp14:sizeRelH>
-                <wp14:sizeRelV relativeFrom="page">
-                  <wp14:pctHeight>0</wp14:pctHeight>
-                </wp14:sizeRelV>
-              </wp:anchor>
-            </w:drawing>
-          </mc:Choice>
-          <mc:Fallback>
-            <w:pict>
-              <v:shape id="Line 47" o:spid="_x0000_s1026" style="position:absolute;margin-left:89.95pt;margin-top:16.2pt;width:4in;height:0;z-index:251658240;visibility:visible;mso-wrap-style:square;mso-width-percent:0;mso-height-percent:0;mso-wrap-distance-left:9pt;mso-wrap-distance-top:0;mso-wrap-distance-right:9pt;mso-wrap-distance-bottom:0;mso-position-horizontal:absolute;mso-position-horizontal-relative:text;mso-position-vertical:absolute;mso-position-vertical-relative:text;mso-width-percent:0;mso-height-percent:0;mso-width-relative:page;mso-height-relative:page;v-text-anchor:top" coordsize="3657600,0" o:gfxdata="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" path="m,l3657600,1e" filled="f" strokeweight=".26467mm">
-                <v:path arrowok="t" o:connecttype="custom" o:connectlocs="1828800,0;3657600,0;1828800,0;0,0;0,0;3657600,0" o:connectangles="270,0,90,180,90,270" textboxrect="0,0,3657600,0"/>
-              </v:shape>
-            </w:pict>
-          </mc:Fallback>
-        </mc:AlternateContent>
+        <w:pict>
+          <v:shape id="Line 47" o:spid="_x0000_s1026" style="position:absolute;left:0;text-align:left;margin-left:89.95pt;margin-top:16.2pt;width:4in;height:0;z-index:251658240;visibility:visible" coordsize="3657600,0" o:spt="100" o:gfxdata="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" adj="0,,0" path="m,l3657600,1e" filled="f" strokeweight=".26467mm">
+            <v:stroke joinstyle="round"/>
+            <v:formulas/>
+            <v:path arrowok="t" o:connecttype="custom" o:connectlocs="1828800,0;3657600,0;1828800,0;0,0;0,0;3657600,0" o:connectangles="270,0,90,180,90,270" textboxrect="0,0,3657600,0"/>
+          </v:shape>
+        </w:pict>
       </w:r>
       <w:r>
         <w:rPr>
@@ -1282,7 +1166,7 @@
           <w:rFonts w:ascii="Tahoma" w:hAnsi="Tahoma" w:cs="Tahoma"/>
           <w:lang w:val="fi-FI"/>
         </w:rPr>
-        <w:t xml:space="preserve">( </w:t>
+        <w:t>(</w:t>
       </w:r>
       <w:r>
         <w:rPr>
@@ -1589,7 +1473,7 @@
           <w:bCs/>
           <w:lang w:val="fi-FI"/>
         </w:rPr>
-        <w:t xml:space="preserve">( </w:t>
+        <w:t>(</w:t>
       </w:r>
       <w:r>
         <w:rPr>
@@ -1916,18 +1800,7 @@
           <w:szCs w:val="24"/>
           <w:highlight w:val="cyan"/>
         </w:rPr>
-        <w:t>#anggota</w:t>
-      </w:r>
-      <w:bookmarkStart w:id="0" w:name="_GoBack"/>
-      <w:bookmarkEnd w:id="0"/>
-      <w:r>
-        <w:rPr>
-          <w:rFonts w:ascii="Arial" w:hAnsi="Arial" w:cs="Arial"/>
-          <w:sz w:val="24"/>
-          <w:szCs w:val="24"/>
-          <w:highlight w:val="cyan"/>
-        </w:rPr>
-        <w:t>#</w:t>
+        <w:t>#anggota#</w:t>
       </w:r>
       <w:r>
         <w:rPr>
@@ -1976,7 +1849,7 @@
       </w:pPr>
     </w:p>
     <w:sectPr>
-      <w:headerReference w:type="default" r:id="rId8"/>
+      <w:headerReference w:type="default" r:id="rId7"/>
       <w:pgSz w:w="11906" w:h="16838"/>
       <w:pgMar w:top="1440" w:right="1440" w:bottom="1440" w:left="1440" w:header="708" w:footer="708" w:gutter="0"/>
       <w:cols w:space="708"/>
@@ -1987,7 +1860,7 @@
 </file>
 
 <file path=word/endnotes.xml><?xml version="1.0" encoding="utf-8"?>
-<w:endnotes xmlns:wpc="http://schemas.microsoft.com/office/word/2010/wordprocessingCanvas" xmlns:mo="http://schemas.microsoft.com/office/mac/office/2008/main" xmlns:mc="http://schemas.openxmlformats.org/markup-compatibility/2006" xmlns:mv="urn:schemas-microsoft-com:mac:vml" xmlns:o="urn:schemas-microsoft-com:office:office" xmlns:r="http://schemas.openxmlformats.org/officeDocument/2006/relationships" xmlns:m="http://schemas.openxmlformats.org/officeDocument/2006/math" xmlns:v="urn:schemas-microsoft-com:vml" xmlns:wp14="http://schemas.microsoft.com/office/word/2010/wordprocessingDrawing" xmlns:wp="http://schemas.openxmlformats.org/drawingml/2006/wordprocessingDrawing" xmlns:w10="urn:schemas-microsoft-com:office:word" xmlns:w="http://schemas.openxmlformats.org/wordprocessingml/2006/main" xmlns:w14="http://schemas.microsoft.com/office/word/2010/wordml" xmlns:wpg="http://schemas.microsoft.com/office/word/2010/wordprocessingGroup" xmlns:wpi="http://schemas.microsoft.com/office/word/2010/wordprocessingInk" xmlns:wne="http://schemas.microsoft.com/office/word/2006/wordml" xmlns:wps="http://schemas.microsoft.com/office/word/2010/wordprocessingShape" mc:Ignorable="w14 wp14">
+<w:endnotes xmlns:ve="http://schemas.openxmlformats.org/markup-compatibility/2006" xmlns:o="urn:schemas-microsoft-com:office:office" xmlns:r="http://schemas.openxmlformats.org/officeDocument/2006/relationships" xmlns:m="http://schemas.openxmlformats.org/officeDocument/2006/math" xmlns:v="urn:schemas-microsoft-com:vml" xmlns:wp="http://schemas.openxmlformats.org/drawingml/2006/wordprocessingDrawing" xmlns:w10="urn:schemas-microsoft-com:office:word" xmlns:w="http://schemas.openxmlformats.org/wordprocessingml/2006/main" xmlns:wne="http://schemas.microsoft.com/office/word/2006/wordml">
   <w:endnote w:type="separator" w:id="-1">
     <w:p>
       <w:pPr>
@@ -2012,7 +1885,7 @@
 </file>
 
 <file path=word/footnotes.xml><?xml version="1.0" encoding="utf-8"?>
-<w:footnotes xmlns:wpc="http://schemas.microsoft.com/office/word/2010/wordprocessingCanvas" xmlns:mo="http://schemas.microsoft.com/office/mac/office/2008/main" xmlns:mc="http://schemas.openxmlformats.org/markup-compatibility/2006" xmlns:mv="urn:schemas-microsoft-com:mac:vml" xmlns:o="urn:schemas-microsoft-com:office:office" xmlns:r="http://schemas.openxmlformats.org/officeDocument/2006/relationships" xmlns:m="http://schemas.openxmlformats.org/officeDocument/2006/math" xmlns:v="urn:schemas-microsoft-com:vml" xmlns:wp14="http://schemas.microsoft.com/office/word/2010/wordprocessingDrawing" xmlns:wp="http://schemas.openxmlformats.org/drawingml/2006/wordprocessingDrawing" xmlns:w10="urn:schemas-microsoft-com:office:word" xmlns:w="http://schemas.openxmlformats.org/wordprocessingml/2006/main" xmlns:w14="http://schemas.microsoft.com/office/word/2010/wordml" xmlns:wpg="http://schemas.microsoft.com/office/word/2010/wordprocessingGroup" xmlns:wpi="http://schemas.microsoft.com/office/word/2010/wordprocessingInk" xmlns:wne="http://schemas.microsoft.com/office/word/2006/wordml" xmlns:wps="http://schemas.microsoft.com/office/word/2010/wordprocessingShape" mc:Ignorable="w14 wp14">
+<w:footnotes xmlns:ve="http://schemas.openxmlformats.org/markup-compatibility/2006" xmlns:o="urn:schemas-microsoft-com:office:office" xmlns:r="http://schemas.openxmlformats.org/officeDocument/2006/relationships" xmlns:m="http://schemas.openxmlformats.org/officeDocument/2006/math" xmlns:v="urn:schemas-microsoft-com:vml" xmlns:wp="http://schemas.openxmlformats.org/drawingml/2006/wordprocessingDrawing" xmlns:w10="urn:schemas-microsoft-com:office:word" xmlns:w="http://schemas.openxmlformats.org/wordprocessingml/2006/main" xmlns:wne="http://schemas.microsoft.com/office/word/2006/wordml">
   <w:footnote w:type="separator" w:id="-1">
     <w:p>
       <w:pPr>
@@ -2037,7 +1910,7 @@
 </file>
 
 <file path=word/header1.xml><?xml version="1.0" encoding="utf-8"?>
-<w:hdr xmlns:wpc="http://schemas.microsoft.com/office/word/2010/wordprocessingCanvas" xmlns:mo="http://schemas.microsoft.com/office/mac/office/2008/main" xmlns:mc="http://schemas.openxmlformats.org/markup-compatibility/2006" xmlns:mv="urn:schemas-microsoft-com:mac:vml" xmlns:o="urn:schemas-microsoft-com:office:office" xmlns:r="http://schemas.openxmlformats.org/officeDocument/2006/relationships" xmlns:m="http://schemas.openxmlformats.org/officeDocument/2006/math" xmlns:v="urn:schemas-microsoft-com:vml" xmlns:wp14="http://schemas.microsoft.com/office/word/2010/wordprocessingDrawing" xmlns:wp="http://schemas.openxmlformats.org/drawingml/2006/wordprocessingDrawing" xmlns:w10="urn:schemas-microsoft-com:office:word" xmlns:w="http://schemas.openxmlformats.org/wordprocessingml/2006/main" xmlns:w14="http://schemas.microsoft.com/office/word/2010/wordml" xmlns:wpg="http://schemas.microsoft.com/office/word/2010/wordprocessingGroup" xmlns:wpi="http://schemas.microsoft.com/office/word/2010/wordprocessingInk" xmlns:wne="http://schemas.microsoft.com/office/word/2006/wordml" xmlns:wps="http://schemas.microsoft.com/office/word/2010/wordprocessingShape" mc:Ignorable="w14 wp14 mv">
+<w:hdr xmlns:ve="http://schemas.openxmlformats.org/markup-compatibility/2006" xmlns:o="urn:schemas-microsoft-com:office:office" xmlns:r="http://schemas.openxmlformats.org/officeDocument/2006/relationships" xmlns:m="http://schemas.openxmlformats.org/officeDocument/2006/math" xmlns:v="urn:schemas-microsoft-com:vml" xmlns:wp="http://schemas.openxmlformats.org/drawingml/2006/wordprocessingDrawing" xmlns:w10="urn:schemas-microsoft-com:office:word" xmlns:w="http://schemas.openxmlformats.org/wordprocessingml/2006/main" xmlns:wne="http://schemas.microsoft.com/office/word/2006/wordml">
   <w:p>
     <w:pPr>
       <w:pStyle w:val="Header"/>
@@ -2054,7 +1927,7 @@
         <w:noProof/>
         <w:sz w:val="18"/>
       </w:rPr>
-      <w:pict w14:anchorId="530F57F5">
+      <w:pict>
         <v:shapetype id="_x0000_t75" coordsize="21600,21600" o:spt="75" o:preferrelative="t" path="m@4@5l@4@11@9@11@9@5xe" filled="f" stroked="f">
           <v:stroke joinstyle="miter"/>
           <v:formulas>
@@ -2078,7 +1951,7 @@
           <v:imagedata r:id="rId1" o:title=""/>
           <w10:wrap type="topAndBottom"/>
         </v:shape>
-        <o:OLEObject Type="Embed" ProgID="PBrush" ShapeID="_x0000_s2049" DrawAspect="Content" ObjectID="_1308126203" r:id="rId2"/>
+        <o:OLEObject Type="Embed" ProgID="PBrush" ShapeID="_x0000_s2049" DrawAspect="Content" ObjectID="_1434274657" r:id="rId2"/>
       </w:pict>
     </w:r>
     <w:r>
@@ -2179,7 +2052,7 @@
 </file>
 
 <file path=word/numbering.xml><?xml version="1.0" encoding="utf-8"?>
-<w:numbering xmlns:wpc="http://schemas.microsoft.com/office/word/2010/wordprocessingCanvas" xmlns:mo="http://schemas.microsoft.com/office/mac/office/2008/main" xmlns:mc="http://schemas.openxmlformats.org/markup-compatibility/2006" xmlns:mv="urn:schemas-microsoft-com:mac:vml" xmlns:o="urn:schemas-microsoft-com:office:office" xmlns:r="http://schemas.openxmlformats.org/officeDocument/2006/relationships" xmlns:m="http://schemas.openxmlformats.org/officeDocument/2006/math" xmlns:v="urn:schemas-microsoft-com:vml" xmlns:wp14="http://schemas.microsoft.com/office/word/2010/wordprocessingDrawing" xmlns:wp="http://schemas.openxmlformats.org/drawingml/2006/wordprocessingDrawing" xmlns:w10="urn:schemas-microsoft-com:office:word" xmlns:w="http://schemas.openxmlformats.org/wordprocessingml/2006/main" xmlns:w14="http://schemas.microsoft.com/office/word/2010/wordml" xmlns:wpg="http://schemas.microsoft.com/office/word/2010/wordprocessingGroup" xmlns:wpi="http://schemas.microsoft.com/office/word/2010/wordprocessingInk" xmlns:wne="http://schemas.microsoft.com/office/word/2006/wordml" xmlns:wps="http://schemas.microsoft.com/office/word/2010/wordprocessingShape" mc:Ignorable="w14 wp14">
+<w:numbering xmlns:ve="http://schemas.openxmlformats.org/markup-compatibility/2006" xmlns:o="urn:schemas-microsoft-com:office:office" xmlns:r="http://schemas.openxmlformats.org/officeDocument/2006/relationships" xmlns:m="http://schemas.openxmlformats.org/officeDocument/2006/math" xmlns:v="urn:schemas-microsoft-com:vml" xmlns:wp="http://schemas.openxmlformats.org/drawingml/2006/wordprocessingDrawing" xmlns:w10="urn:schemas-microsoft-com:office:word" xmlns:w="http://schemas.openxmlformats.org/wordprocessingml/2006/main" xmlns:wne="http://schemas.microsoft.com/office/word/2006/wordml">
   <w:abstractNum w:abstractNumId="0">
     <w:nsid w:val="05E3797B"/>
     <w:multiLevelType w:val="hybridMultilevel"/>
@@ -2385,7 +2258,7 @@
 </file>
 
 <file path=word/styles.xml><?xml version="1.0" encoding="utf-8"?>
-<w:styles xmlns:mc="http://schemas.openxmlformats.org/markup-compatibility/2006" xmlns:r="http://schemas.openxmlformats.org/officeDocument/2006/relationships" xmlns:w="http://schemas.openxmlformats.org/wordprocessingml/2006/main" xmlns:w14="http://schemas.microsoft.com/office/word/2010/wordml" mc:Ignorable="w14">
+<w:styles xmlns:r="http://schemas.openxmlformats.org/officeDocument/2006/relationships" xmlns:w="http://schemas.openxmlformats.org/wordprocessingml/2006/main">
   <w:docDefaults>
     <w:rPrDefault>
       <w:rPr>
@@ -2395,7 +2268,7 @@
     </w:rPrDefault>
     <w:pPrDefault/>
   </w:docDefaults>
-  <w:latentStyles w:defLockedState="0" w:defUIPriority="99" w:defSemiHidden="1" w:defUnhideWhenUsed="1" w:defQFormat="0" w:count="276">
+  <w:latentStyles w:defLockedState="0" w:defUIPriority="99" w:defSemiHidden="1" w:defUnhideWhenUsed="1" w:defQFormat="0" w:count="267">
     <w:lsdException w:name="Normal" w:semiHidden="0" w:uiPriority="0" w:unhideWhenUsed="0" w:qFormat="1"/>
     <w:lsdException w:name="heading 1" w:semiHidden="0" w:uiPriority="9" w:unhideWhenUsed="0" w:qFormat="1"/>
     <w:lsdException w:name="heading 2" w:uiPriority="9" w:qFormat="1"/>
@@ -2558,6 +2431,7 @@
     <w:uiPriority w:val="99"/>
     <w:semiHidden/>
     <w:unhideWhenUsed/>
+    <w:qFormat/>
     <w:tblPr>
       <w:tblInd w:w="0" w:type="dxa"/>
       <w:tblCellMar>

</xml_diff>

<commit_message>
perbaiki dokumen tunjuk langsung panitia
</commit_message>
<xml_diff>
--- a/templates/11b Berita Acara Evaluasi Penawaran Sampul 2.docx
+++ b/templates/11b Berita Acara Evaluasi Penawaran Sampul 2.docx
@@ -306,7 +306,6 @@
           <w:tab w:val="left" w:pos="3261"/>
         </w:tabs>
         <w:spacing w:after="0"/>
-        <w:jc w:val="both"/>
         <w:rPr>
           <w:rFonts w:ascii="Tahoma" w:hAnsi="Tahoma" w:cs="Tahoma"/>
           <w:lang w:val="fi-FI"/>
@@ -697,7 +696,6 @@
           <w:tab w:val="left" w:pos="1080"/>
         </w:tabs>
         <w:spacing w:after="0"/>
-        <w:jc w:val="both"/>
         <w:rPr>
           <w:rFonts w:ascii="Tahoma" w:hAnsi="Tahoma" w:cs="Tahoma"/>
           <w:b/>
@@ -829,7 +827,7 @@
           <v:imagedata r:id="rId1" o:title=""/>
           <w10:wrap type="topAndBottom"/>
         </v:shape>
-        <o:OLEObject Type="Embed" ProgID="PBrush" ShapeID="_x0000_s2049" DrawAspect="Content" ObjectID="_1435414327" r:id="rId2"/>
+        <o:OLEObject Type="Embed" ProgID="PBrush" ShapeID="_x0000_s2049" DrawAspect="Content" ObjectID="_1435417921" r:id="rId2"/>
       </w:pict>
     </w:r>
     <w:r>

</xml_diff>